<commit_message>
add solution for lab_01
</commit_message>
<xml_diff>
--- a/lab_01/TP Lab1 KB-241 Lenko.docx
+++ b/lab_01/TP Lab1 KB-241 Lenko.docx
@@ -4,7 +4,7 @@
   <w:body>
     <w:p>
       <w:pPr>
-        <w:spacing w:after="0" w:line="360" w:lineRule="auto"/>
+        <w:spacing w:before="200" w:after="0" w:line="360" w:lineRule="auto"/>
         <w:jc w:val="center"/>
         <w:rPr>
           <w:rFonts w:ascii="Times New Roman" w:hAnsi="Times New Roman" w:cs="Times New Roman"/>
@@ -27,7 +27,7 @@
     </w:p>
     <w:p>
       <w:pPr>
-        <w:spacing w:after="0" w:line="360" w:lineRule="auto"/>
+        <w:spacing w:before="200" w:after="0" w:line="360" w:lineRule="auto"/>
         <w:jc w:val="center"/>
         <w:rPr>
           <w:rFonts w:ascii="Times New Roman" w:hAnsi="Times New Roman" w:cs="Times New Roman"/>
@@ -50,7 +50,7 @@
     </w:p>
     <w:p>
       <w:pPr>
-        <w:spacing w:after="0" w:line="360" w:lineRule="auto"/>
+        <w:spacing w:before="200" w:after="0" w:line="360" w:lineRule="auto"/>
         <w:ind w:firstLine="708"/>
         <w:jc w:val="both"/>
         <w:rPr>
@@ -78,7 +78,7 @@
     </w:p>
     <w:p>
       <w:pPr>
-        <w:spacing w:after="0" w:line="360" w:lineRule="auto"/>
+        <w:spacing w:before="200" w:after="0" w:line="360" w:lineRule="auto"/>
         <w:jc w:val="center"/>
         <w:rPr>
           <w:rFonts w:ascii="Times New Roman" w:hAnsi="Times New Roman" w:cs="Times New Roman"/>
@@ -101,7 +101,7 @@
     </w:p>
     <w:p>
       <w:pPr>
-        <w:spacing w:after="0" w:line="360" w:lineRule="auto"/>
+        <w:spacing w:before="200" w:after="0" w:line="360" w:lineRule="auto"/>
         <w:ind w:left="360"/>
         <w:jc w:val="center"/>
         <w:rPr>
@@ -124,7 +124,7 @@
           <w:ilvl w:val="0"/>
           <w:numId w:val="1"/>
         </w:numPr>
-        <w:spacing w:after="0" w:line="360" w:lineRule="auto"/>
+        <w:spacing w:before="200" w:after="0" w:line="360" w:lineRule="auto"/>
         <w:jc w:val="both"/>
         <w:rPr>
           <w:rFonts w:ascii="Times New Roman" w:hAnsi="Times New Roman" w:cs="Times New Roman"/>
@@ -161,7 +161,7 @@
           <w:ilvl w:val="0"/>
           <w:numId w:val="1"/>
         </w:numPr>
-        <w:spacing w:after="0" w:line="360" w:lineRule="auto"/>
+        <w:spacing w:before="200" w:after="0" w:line="360" w:lineRule="auto"/>
         <w:jc w:val="both"/>
         <w:rPr>
           <w:rFonts w:ascii="Times New Roman" w:hAnsi="Times New Roman" w:cs="Times New Roman"/>
@@ -183,7 +183,7 @@
           <w:ilvl w:val="0"/>
           <w:numId w:val="1"/>
         </w:numPr>
-        <w:spacing w:after="0" w:line="360" w:lineRule="auto"/>
+        <w:spacing w:before="200" w:after="0" w:line="360" w:lineRule="auto"/>
         <w:jc w:val="both"/>
         <w:rPr>
           <w:rFonts w:ascii="Times New Roman" w:hAnsi="Times New Roman" w:cs="Times New Roman"/>
@@ -215,7 +215,7 @@
     </w:p>
     <w:p>
       <w:pPr>
-        <w:spacing w:after="0" w:line="360" w:lineRule="auto"/>
+        <w:spacing w:before="200" w:after="0" w:line="360" w:lineRule="auto"/>
         <w:jc w:val="center"/>
         <w:rPr>
           <w:rFonts w:ascii="Times New Roman" w:hAnsi="Times New Roman" w:cs="Times New Roman"/>
@@ -243,7 +243,7 @@
           <w:ilvl w:val="0"/>
           <w:numId w:val="2"/>
         </w:numPr>
-        <w:spacing w:after="0" w:line="360" w:lineRule="auto"/>
+        <w:spacing w:before="200" w:after="0" w:line="360" w:lineRule="auto"/>
         <w:jc w:val="both"/>
         <w:rPr>
           <w:rFonts w:ascii="Times New Roman" w:hAnsi="Times New Roman" w:cs="Times New Roman"/>
@@ -303,6 +303,7 @@
     <w:p>
       <w:pPr>
         <w:pStyle w:val="a8"/>
+        <w:spacing w:before="200" w:beforeAutospacing="0" w:after="0" w:afterAutospacing="0" w:line="360" w:lineRule="auto"/>
         <w:jc w:val="center"/>
       </w:pPr>
       <w:r>
@@ -358,7 +359,7 @@
     </w:p>
     <w:p>
       <w:pPr>
-        <w:spacing w:after="0" w:line="360" w:lineRule="auto"/>
+        <w:spacing w:before="200" w:after="0" w:line="360" w:lineRule="auto"/>
         <w:ind w:firstLine="708"/>
         <w:jc w:val="center"/>
         <w:rPr>
@@ -397,7 +398,7 @@
           <w:ilvl w:val="0"/>
           <w:numId w:val="2"/>
         </w:numPr>
-        <w:spacing w:after="0" w:line="360" w:lineRule="auto"/>
+        <w:spacing w:before="200" w:after="0" w:line="360" w:lineRule="auto"/>
         <w:jc w:val="both"/>
         <w:rPr>
           <w:rFonts w:ascii="Times New Roman" w:hAnsi="Times New Roman" w:cs="Times New Roman"/>
@@ -460,6 +461,7 @@
     <w:p>
       <w:pPr>
         <w:pStyle w:val="a8"/>
+        <w:spacing w:before="200" w:beforeAutospacing="0" w:after="0" w:afterAutospacing="0" w:line="360" w:lineRule="auto"/>
         <w:jc w:val="center"/>
         <w:rPr>
           <w:lang w:val="uk-UA"/>
@@ -519,19 +521,7 @@
     </w:p>
     <w:p>
       <w:pPr>
-        <w:spacing w:after="0" w:line="360" w:lineRule="auto"/>
-        <w:ind w:firstLine="709"/>
-        <w:jc w:val="center"/>
-        <w:rPr>
-          <w:rFonts w:ascii="Times New Roman" w:hAnsi="Times New Roman" w:cs="Times New Roman"/>
-          <w:sz w:val="28"/>
-          <w:lang w:val="uk-UA"/>
-        </w:rPr>
-      </w:pPr>
-    </w:p>
-    <w:p>
-      <w:pPr>
-        <w:spacing w:after="0" w:line="360" w:lineRule="auto"/>
+        <w:spacing w:before="200" w:after="0" w:line="360" w:lineRule="auto"/>
         <w:ind w:firstLine="709"/>
         <w:jc w:val="center"/>
         <w:rPr>
@@ -572,7 +562,7 @@
           <w:ilvl w:val="0"/>
           <w:numId w:val="2"/>
         </w:numPr>
-        <w:spacing w:after="0" w:line="360" w:lineRule="auto"/>
+        <w:spacing w:before="200" w:after="0" w:line="360" w:lineRule="auto"/>
         <w:jc w:val="both"/>
         <w:rPr>
           <w:rFonts w:ascii="Times New Roman" w:hAnsi="Times New Roman" w:cs="Times New Roman"/>
@@ -621,18 +611,26 @@
     </w:p>
     <w:p>
       <w:pPr>
-        <w:pStyle w:val="a8"/>
-        <w:jc w:val="center"/>
-      </w:pPr>
-      <w:r>
-        <w:rPr>
+        <w:spacing w:before="200" w:after="0" w:line="360" w:lineRule="auto"/>
+        <w:jc w:val="both"/>
+        <w:rPr>
+          <w:rFonts w:ascii="Times New Roman" w:hAnsi="Times New Roman" w:cs="Times New Roman"/>
+          <w:sz w:val="28"/>
+          <w:lang w:val="uk-UA"/>
+        </w:rPr>
+      </w:pPr>
+      <w:r>
+        <w:rPr>
+          <w:rFonts w:ascii="Times New Roman" w:hAnsi="Times New Roman" w:cs="Times New Roman"/>
           <w:noProof/>
-        </w:rPr>
+          <w:sz w:val="28"/>
+        </w:rPr>
+        <w:lastRenderedPageBreak/>
         <w:drawing>
           <wp:inline distT="0" distB="0" distL="0" distR="0">
-            <wp:extent cx="5929181" cy="3962400"/>
-            <wp:effectExtent l="19050" t="0" r="0" b="0"/>
-            <wp:docPr id="10" name="Рисунок 10" descr="C:\Users\Acer\OneDrive\Pictures\Screenshots\2025-10-16 (2).png"/>
+            <wp:extent cx="6645910" cy="5691675"/>
+            <wp:effectExtent l="19050" t="0" r="2540" b="0"/>
+            <wp:docPr id="2" name="Рисунок 1" descr="C:\Users\Acer\OneDrive\Pictures\Screenshots\2025-11-14.png"/>
             <wp:cNvGraphicFramePr>
               <a:graphicFrameLocks xmlns:a="http://schemas.openxmlformats.org/drawingml/2006/main" noChangeAspect="1"/>
             </wp:cNvGraphicFramePr>
@@ -640,7 +638,7 @@
               <a:graphicData uri="http://schemas.openxmlformats.org/drawingml/2006/picture">
                 <pic:pic xmlns:pic="http://schemas.openxmlformats.org/drawingml/2006/picture">
                   <pic:nvPicPr>
-                    <pic:cNvPr id="0" name="Picture 10" descr="C:\Users\Acer\OneDrive\Pictures\Screenshots\2025-10-16 (2).png"/>
+                    <pic:cNvPr id="0" name="Picture 1" descr="C:\Users\Acer\OneDrive\Pictures\Screenshots\2025-11-14.png"/>
                     <pic:cNvPicPr>
                       <a:picLocks noChangeAspect="1" noChangeArrowheads="1"/>
                     </pic:cNvPicPr>
@@ -655,7 +653,7 @@
                   <pic:spPr bwMode="auto">
                     <a:xfrm>
                       <a:off x="0" y="0"/>
-                      <a:ext cx="5933662" cy="3965395"/>
+                      <a:ext cx="6645910" cy="5691675"/>
                     </a:xfrm>
                     <a:prstGeom prst="rect">
                       <a:avLst/>
@@ -677,7 +675,7 @@
     </w:p>
     <w:p>
       <w:pPr>
-        <w:spacing w:after="0" w:line="360" w:lineRule="auto"/>
+        <w:spacing w:before="200" w:after="0" w:line="360" w:lineRule="auto"/>
         <w:ind w:firstLine="709"/>
         <w:jc w:val="center"/>
         <w:rPr>
@@ -713,7 +711,7 @@
     </w:p>
     <w:p>
       <w:pPr>
-        <w:spacing w:after="0" w:line="360" w:lineRule="auto"/>
+        <w:spacing w:before="200" w:after="0" w:line="360" w:lineRule="auto"/>
         <w:ind w:firstLine="709"/>
         <w:jc w:val="both"/>
         <w:rPr>
@@ -729,7 +727,6 @@
           <w:sz w:val="28"/>
           <w:lang w:val="uk-UA"/>
         </w:rPr>
-        <w:lastRenderedPageBreak/>
         <w:t>Висновок:</w:t>
       </w:r>
       <w:r>
@@ -1249,6 +1246,7 @@
   <w:style w:type="paragraph" w:default="1" w:styleId="a">
     <w:name w:val="Normal"/>
     <w:qFormat/>
+    <w:rsid w:val="007746BA"/>
   </w:style>
   <w:style w:type="character" w:default="1" w:styleId="a0">
     <w:name w:val="Default Paragraph Font"/>

</xml_diff>